<commit_message>
Atualização da pagina de Cadastro/Login
</commit_message>
<xml_diff>
--- a/GymP.docx
+++ b/GymP.docx
@@ -10,9 +10,78 @@
       <w:r>
         <w:rPr>
           <w:noProof/>
+          <w:sz w:val="32"/>
+          <w:szCs w:val="32"/>
         </w:rPr>
         <w:drawing>
-          <wp:anchor distT="0" distB="0" distL="114300" distR="114300" simplePos="0" relativeHeight="251658240" behindDoc="0" locked="0" layoutInCell="1" allowOverlap="1" wp14:anchorId="36EBD3BE" wp14:editId="3143583D">
+          <wp:anchor distT="0" distB="0" distL="114300" distR="114300" simplePos="0" relativeHeight="251659264" behindDoc="0" locked="0" layoutInCell="1" allowOverlap="1" wp14:anchorId="1AC24044" wp14:editId="3BAD87F2">
+            <wp:simplePos x="0" y="0"/>
+            <wp:positionH relativeFrom="column">
+              <wp:posOffset>-793456</wp:posOffset>
+            </wp:positionH>
+            <wp:positionV relativeFrom="paragraph">
+              <wp:posOffset>-1186540</wp:posOffset>
+            </wp:positionV>
+            <wp:extent cx="2552197" cy="2552197"/>
+            <wp:effectExtent l="0" t="0" r="635" b="0"/>
+            <wp:wrapNone/>
+            <wp:docPr id="2106094611" name="Imagem 1"/>
+            <wp:cNvGraphicFramePr>
+              <a:graphicFrameLocks xmlns:a="http://schemas.openxmlformats.org/drawingml/2006/main" noChangeAspect="1"/>
+            </wp:cNvGraphicFramePr>
+            <a:graphic xmlns:a="http://schemas.openxmlformats.org/drawingml/2006/main">
+              <a:graphicData uri="http://schemas.openxmlformats.org/drawingml/2006/picture">
+                <pic:pic xmlns:pic="http://schemas.openxmlformats.org/drawingml/2006/picture">
+                  <pic:nvPicPr>
+                    <pic:cNvPr id="0" name="Picture 1"/>
+                    <pic:cNvPicPr>
+                      <a:picLocks noChangeAspect="1" noChangeArrowheads="1"/>
+                    </pic:cNvPicPr>
+                  </pic:nvPicPr>
+                  <pic:blipFill>
+                    <a:blip r:embed="rId7">
+                      <a:extLst>
+                        <a:ext uri="{28A0092B-C50C-407E-A947-70E740481C1C}">
+                          <a14:useLocalDpi xmlns:a14="http://schemas.microsoft.com/office/drawing/2010/main" val="0"/>
+                        </a:ext>
+                      </a:extLst>
+                    </a:blip>
+                    <a:srcRect/>
+                    <a:stretch>
+                      <a:fillRect/>
+                    </a:stretch>
+                  </pic:blipFill>
+                  <pic:spPr bwMode="auto">
+                    <a:xfrm>
+                      <a:off x="0" y="0"/>
+                      <a:ext cx="2552197" cy="2552197"/>
+                    </a:xfrm>
+                    <a:prstGeom prst="rect">
+                      <a:avLst/>
+                    </a:prstGeom>
+                    <a:noFill/>
+                    <a:ln>
+                      <a:noFill/>
+                    </a:ln>
+                  </pic:spPr>
+                </pic:pic>
+              </a:graphicData>
+            </a:graphic>
+            <wp14:sizeRelH relativeFrom="margin">
+              <wp14:pctWidth>0</wp14:pctWidth>
+            </wp14:sizeRelH>
+            <wp14:sizeRelV relativeFrom="margin">
+              <wp14:pctHeight>0</wp14:pctHeight>
+            </wp14:sizeRelV>
+          </wp:anchor>
+        </w:drawing>
+      </w:r>
+      <w:r>
+        <w:rPr>
+          <w:noProof/>
+        </w:rPr>
+        <w:drawing>
+          <wp:anchor distT="0" distB="0" distL="114300" distR="114300" simplePos="0" relativeHeight="251658240" behindDoc="0" locked="0" layoutInCell="1" allowOverlap="1" wp14:anchorId="36EBD3BE" wp14:editId="6AC24A03">
             <wp:simplePos x="0" y="0"/>
             <wp:positionH relativeFrom="page">
               <wp:posOffset>5143500</wp:posOffset>
@@ -37,7 +106,7 @@
                     </pic:cNvPicPr>
                   </pic:nvPicPr>
                   <pic:blipFill>
-                    <a:blip r:embed="rId7">
+                    <a:blip r:embed="rId8">
                       <a:extLst>
                         <a:ext uri="{28A0092B-C50C-407E-A947-70E740481C1C}">
                           <a14:useLocalDpi xmlns:a14="http://schemas.microsoft.com/office/drawing/2010/main" val="0"/>
@@ -1569,23 +1638,6 @@
 </file>
 
 <file path=customXml/item1.xml><?xml version="1.0" encoding="utf-8"?>
-<p:properties xmlns:p="http://schemas.microsoft.com/office/2006/metadata/properties" xmlns:xsi="http://www.w3.org/2001/XMLSchema-instance" xmlns:pc="http://schemas.microsoft.com/office/infopath/2007/PartnerControls">
-  <documentManagement>
-    <_activity xmlns="1dc861b8-2196-455d-b291-a999da8cffb6" xsi:nil="true"/>
-  </documentManagement>
-</p:properties>
-</file>
-
-<file path=customXml/item2.xml><?xml version="1.0" encoding="utf-8"?>
-<?mso-contentType ?>
-<FormTemplates xmlns="http://schemas.microsoft.com/sharepoint/v3/contenttype/forms">
-  <Display>DocumentLibraryForm</Display>
-  <Edit>DocumentLibraryForm</Edit>
-  <New>DocumentLibraryForm</New>
-</FormTemplates>
-</file>
-
-<file path=customXml/item3.xml><?xml version="1.0" encoding="utf-8"?>
 <ct:contentTypeSchema xmlns:ct="http://schemas.microsoft.com/office/2006/metadata/contentType" xmlns:ma="http://schemas.microsoft.com/office/2006/metadata/properties/metaAttributes" ct:_="" ma:_="" ma:contentTypeName="Document" ma:contentTypeID="0x01010045B33021656A9E479DF12B9A8EE42828" ma:contentTypeVersion="6" ma:contentTypeDescription="Create a new document." ma:contentTypeScope="" ma:versionID="a23bd053a676f7dffc7ebffaa03f7c99">
   <xsd:schema xmlns:xsd="http://www.w3.org/2001/XMLSchema" xmlns:xs="http://www.w3.org/2001/XMLSchema" xmlns:p="http://schemas.microsoft.com/office/2006/metadata/properties" xmlns:ns3="1dc861b8-2196-455d-b291-a999da8cffb6" targetNamespace="http://schemas.microsoft.com/office/2006/metadata/properties" ma:root="true" ma:fieldsID="a373b8fd47b191fd2be37161c9377521" ns3:_="">
     <xsd:import namespace="1dc861b8-2196-455d-b291-a999da8cffb6"/>
@@ -1741,25 +1793,24 @@
 </ct:contentTypeSchema>
 </file>
 
-<file path=customXml/itemProps1.xml><?xml version="1.0" encoding="utf-8"?>
-<ds:datastoreItem xmlns:ds="http://schemas.openxmlformats.org/officeDocument/2006/customXml" ds:itemID="{1C1EFCC3-7EAC-4AC5-A0F6-946335BD3AA9}">
-  <ds:schemaRefs>
-    <ds:schemaRef ds:uri="http://schemas.microsoft.com/office/2006/metadata/properties"/>
-    <ds:schemaRef ds:uri="http://schemas.microsoft.com/office/infopath/2007/PartnerControls"/>
-    <ds:schemaRef ds:uri="1dc861b8-2196-455d-b291-a999da8cffb6"/>
-  </ds:schemaRefs>
-</ds:datastoreItem>
+<file path=customXml/item2.xml><?xml version="1.0" encoding="utf-8"?>
+<?mso-contentType ?>
+<FormTemplates xmlns="http://schemas.microsoft.com/sharepoint/v3/contenttype/forms">
+  <Display>DocumentLibraryForm</Display>
+  <Edit>DocumentLibraryForm</Edit>
+  <New>DocumentLibraryForm</New>
+</FormTemplates>
 </file>
 
-<file path=customXml/itemProps2.xml><?xml version="1.0" encoding="utf-8"?>
-<ds:datastoreItem xmlns:ds="http://schemas.openxmlformats.org/officeDocument/2006/customXml" ds:itemID="{F880B25E-8C3C-43DC-8EB5-AF2C659CCF00}">
-  <ds:schemaRefs>
-    <ds:schemaRef ds:uri="http://schemas.microsoft.com/sharepoint/v3/contenttype/forms"/>
-  </ds:schemaRefs>
-</ds:datastoreItem>
+<file path=customXml/item3.xml><?xml version="1.0" encoding="utf-8"?>
+<p:properties xmlns:p="http://schemas.microsoft.com/office/2006/metadata/properties" xmlns:xsi="http://www.w3.org/2001/XMLSchema-instance" xmlns:pc="http://schemas.microsoft.com/office/infopath/2007/PartnerControls">
+  <documentManagement>
+    <_activity xmlns="1dc861b8-2196-455d-b291-a999da8cffb6" xsi:nil="true"/>
+  </documentManagement>
+</p:properties>
 </file>
 
-<file path=customXml/itemProps3.xml><?xml version="1.0" encoding="utf-8"?>
+<file path=customXml/itemProps1.xml><?xml version="1.0" encoding="utf-8"?>
 <ds:datastoreItem xmlns:ds="http://schemas.openxmlformats.org/officeDocument/2006/customXml" ds:itemID="{D043449C-90AC-44CA-87D9-F6E2AE7DAED5}">
   <ds:schemaRefs>
     <ds:schemaRef ds:uri="http://schemas.microsoft.com/office/2006/metadata/contentType"/>
@@ -1775,4 +1826,22 @@
     <ds:schemaRef ds:uri="http://schemas.microsoft.com/internal/obd"/>
   </ds:schemaRefs>
 </ds:datastoreItem>
+</file>
+
+<file path=customXml/itemProps2.xml><?xml version="1.0" encoding="utf-8"?>
+<ds:datastoreItem xmlns:ds="http://schemas.openxmlformats.org/officeDocument/2006/customXml" ds:itemID="{F880B25E-8C3C-43DC-8EB5-AF2C659CCF00}">
+  <ds:schemaRefs>
+    <ds:schemaRef ds:uri="http://schemas.microsoft.com/sharepoint/v3/contenttype/forms"/>
+  </ds:schemaRefs>
+</ds:datastoreItem>
+</file>
+
+<file path=customXml/itemProps3.xml><?xml version="1.0" encoding="utf-8"?>
+<ds:datastoreItem xmlns:ds="http://schemas.openxmlformats.org/officeDocument/2006/customXml" ds:itemID="{1C1EFCC3-7EAC-4AC5-A0F6-946335BD3AA9}">
+  <ds:schemaRefs>
+    <ds:schemaRef ds:uri="http://schemas.microsoft.com/office/2006/metadata/properties"/>
+    <ds:schemaRef ds:uri="http://schemas.microsoft.com/office/infopath/2007/PartnerControls"/>
+    <ds:schemaRef ds:uri="1dc861b8-2196-455d-b291-a999da8cffb6"/>
+  </ds:schemaRefs>
+</ds:datastoreItem>
 </file>
</xml_diff>